<commit_message>
Server checkout trigger removed.
</commit_message>
<xml_diff>
--- a/manuals/triggers/es/triggers-guide.docx
+++ b/manuals/triggers/es/triggers-guide.docx
@@ -12,7 +12,7 @@
       <w:r>
         <w:rPr>
           <w:noProof/>
-          <w:lang w:val="es-AR" w:eastAsia="es-AR"/>
+          <w:lang w:val="es-ES" w:eastAsia="ko-KR"/>
         </w:rPr>
         <w:drawing>
           <wp:anchor distT="0" distB="0" distL="114300" distR="114300" simplePos="0" relativeHeight="251657216" behindDoc="0" locked="0" layoutInCell="1" allowOverlap="1">
@@ -134,23 +134,7 @@
                       <w:color w:val="808080"/>
                       <w:lang w:val="es-ES"/>
                     </w:rPr>
-                    <w:t xml:space="preserve"> de </w:t>
-                  </w:r>
-                  <w:proofErr w:type="spellStart"/>
-                  <w:r>
-                    <w:rPr>
-                      <w:color w:val="808080"/>
-                      <w:lang w:val="es-ES"/>
-                    </w:rPr>
-                    <w:t>Plastic</w:t>
-                  </w:r>
-                  <w:proofErr w:type="spellEnd"/>
-                  <w:r>
-                    <w:rPr>
-                      <w:color w:val="808080"/>
-                      <w:lang w:val="es-ES"/>
-                    </w:rPr>
-                    <w:t xml:space="preserve"> SCM</w:t>
+                    <w:t xml:space="preserve"> de Plastic SCM</w:t>
                   </w:r>
                 </w:p>
               </w:txbxContent>
@@ -4310,21 +4294,7 @@
         <w:rPr>
           <w:lang w:val="es-ES"/>
         </w:rPr>
-        <w:t xml:space="preserve"> de </w:t>
-      </w:r>
-      <w:proofErr w:type="spellStart"/>
-      <w:r>
-        <w:rPr>
-          <w:lang w:val="es-ES"/>
-        </w:rPr>
-        <w:t>Plastic</w:t>
-      </w:r>
-      <w:proofErr w:type="spellEnd"/>
-      <w:r>
-        <w:rPr>
-          <w:lang w:val="es-ES"/>
-        </w:rPr>
-        <w:t xml:space="preserve"> SCM. </w:t>
+        <w:t xml:space="preserve"> de Plastic SCM. </w:t>
       </w:r>
     </w:p>
     <w:p>
@@ -4352,21 +4322,7 @@
         <w:rPr>
           <w:lang w:val="es-ES"/>
         </w:rPr>
-        <w:t xml:space="preserve">Este manual está dirigido tanto a los desarrolladores como a los administradores del sistema, asumiendo que el lector está familiarizado </w:t>
-      </w:r>
-      <w:proofErr w:type="spellStart"/>
-      <w:r>
-        <w:rPr>
-          <w:lang w:val="es-ES"/>
-        </w:rPr>
-        <w:t>Plastic</w:t>
-      </w:r>
-      <w:proofErr w:type="spellEnd"/>
-      <w:r>
-        <w:rPr>
-          <w:lang w:val="es-ES"/>
-        </w:rPr>
-        <w:t xml:space="preserve"> SCM y conceptos de sistemas operativos. </w:t>
+        <w:t xml:space="preserve">Este manual está dirigido tanto a los desarrolladores como a los administradores del sistema, asumiendo que el lector está familiarizado Plastic SCM y conceptos de sistemas operativos. </w:t>
       </w:r>
     </w:p>
     <w:p>
@@ -4394,21 +4350,7 @@
         <w:rPr>
           <w:lang w:val="es-ES"/>
         </w:rPr>
-        <w:t xml:space="preserve">Además de este manual y el resto de guías, </w:t>
-      </w:r>
-      <w:proofErr w:type="spellStart"/>
-      <w:r>
-        <w:rPr>
-          <w:lang w:val="es-ES"/>
-        </w:rPr>
-        <w:t>Plastic</w:t>
-      </w:r>
-      <w:proofErr w:type="spellEnd"/>
-      <w:r>
-        <w:rPr>
-          <w:lang w:val="es-ES"/>
-        </w:rPr>
-        <w:t xml:space="preserve"> SCM proporciona una referencia online a través de  aplicación cliente. </w:t>
+        <w:t xml:space="preserve">Además de este manual y el resto de guías, Plastic SCM proporciona una referencia online a través de  aplicación cliente. </w:t>
       </w:r>
     </w:p>
     <w:p>
@@ -4733,21 +4675,7 @@
         <w:rPr>
           <w:lang w:val="es-ES"/>
         </w:rPr>
-        <w:t xml:space="preserve"> de </w:t>
-      </w:r>
-      <w:proofErr w:type="spellStart"/>
-      <w:r>
-        <w:rPr>
-          <w:lang w:val="es-ES"/>
-        </w:rPr>
-        <w:t>Plastic</w:t>
-      </w:r>
-      <w:proofErr w:type="spellEnd"/>
-      <w:r>
-        <w:rPr>
-          <w:lang w:val="es-ES"/>
-        </w:rPr>
-        <w:t xml:space="preserve"> SCM permite la ejecución de comandos de usuario en el </w:t>
+        <w:t xml:space="preserve"> de Plastic SCM permite la ejecución de comandos de usuario en el </w:t>
       </w:r>
       <w:proofErr w:type="spellStart"/>
       <w:r>
@@ -4789,21 +4717,7 @@
         <w:rPr>
           <w:lang w:val="es-ES"/>
         </w:rPr>
-        <w:t xml:space="preserve"> de </w:t>
-      </w:r>
-      <w:proofErr w:type="spellStart"/>
-      <w:r>
-        <w:rPr>
-          <w:lang w:val="es-ES"/>
-        </w:rPr>
-        <w:t>Plastic</w:t>
-      </w:r>
-      <w:proofErr w:type="spellEnd"/>
-      <w:r>
-        <w:rPr>
-          <w:lang w:val="es-ES"/>
-        </w:rPr>
-        <w:t xml:space="preserve"> SCM permite que el desarrollador o el administrador realicen las siguientes tareas:</w:t>
+        <w:t xml:space="preserve"> de Plastic SCM permite que el desarrollador o el administrador realicen las siguientes tareas:</w:t>
       </w:r>
     </w:p>
     <w:p>
@@ -4891,19 +4805,11 @@
           <w:lang w:val="es-ES"/>
         </w:rPr>
       </w:pPr>
-      <w:proofErr w:type="spellStart"/>
-      <w:r>
-        <w:rPr>
-          <w:lang w:val="es-ES"/>
-        </w:rPr>
-        <w:t>Plastic</w:t>
-      </w:r>
-      <w:proofErr w:type="spellEnd"/>
-      <w:r>
-        <w:rPr>
-          <w:lang w:val="es-ES"/>
-        </w:rPr>
-        <w:t xml:space="preserve"> SCM soporta la asociación de varios scripts a un </w:t>
+      <w:r>
+        <w:rPr>
+          <w:lang w:val="es-ES"/>
+        </w:rPr>
+        <w:t xml:space="preserve">Plastic SCM soporta la asociación de varios scripts a un </w:t>
       </w:r>
       <w:proofErr w:type="spellStart"/>
       <w:r>
@@ -5104,31 +5010,6 @@
           <w:lang w:val="es-ES"/>
         </w:rPr>
         <w:t>-in.</w:t>
-      </w:r>
-    </w:p>
-    <w:p>
-      <w:pPr>
-        <w:numPr>
-          <w:ilvl w:val="0"/>
-          <w:numId w:val="25"/>
-        </w:numPr>
-        <w:rPr>
-          <w:lang w:val="es-ES"/>
-        </w:rPr>
-      </w:pPr>
-      <w:proofErr w:type="spellStart"/>
-      <w:r>
-        <w:rPr>
-          <w:lang w:val="es-ES"/>
-        </w:rPr>
-        <w:t>Check-out</w:t>
-      </w:r>
-      <w:proofErr w:type="spellEnd"/>
-      <w:r>
-        <w:rPr>
-          <w:lang w:val="es-ES"/>
-        </w:rPr>
-        <w:t>.</w:t>
       </w:r>
     </w:p>
     <w:p>
@@ -6406,7 +6287,7 @@
               <w:rPr>
                 <w:lang w:val="es-ES"/>
               </w:rPr>
-              <w:t>before-checkout</w:t>
+              <w:t>before-checkin</w:t>
             </w:r>
             <w:proofErr w:type="spellEnd"/>
           </w:p>
@@ -6421,7 +6302,7 @@
               <w:rPr>
                 <w:lang w:val="es-ES"/>
               </w:rPr>
-              <w:t>after-checkout</w:t>
+              <w:t>after-checkin</w:t>
             </w:r>
             <w:proofErr w:type="spellEnd"/>
           </w:p>
@@ -6440,7 +6321,7 @@
               <w:rPr>
                 <w:lang w:val="es-ES"/>
               </w:rPr>
-              <w:t xml:space="preserve">Lanzado al realizar una desprotección. Proporciona un listado de ítems desprotegidos. </w:t>
+              <w:t xml:space="preserve">Lanzado al realizar una protección. Proporciona un listado de los elementos que pueden ser protegidos. </w:t>
             </w:r>
           </w:p>
         </w:tc>
@@ -6464,7 +6345,7 @@
               <w:rPr>
                 <w:lang w:val="es-ES"/>
               </w:rPr>
-              <w:t>before-checkin</w:t>
+              <w:t>before-mkbranch</w:t>
             </w:r>
             <w:proofErr w:type="spellEnd"/>
           </w:p>
@@ -6479,7 +6360,7 @@
               <w:rPr>
                 <w:lang w:val="es-ES"/>
               </w:rPr>
-              <w:t>after-checkin</w:t>
+              <w:t>after-mkbranch</w:t>
             </w:r>
             <w:proofErr w:type="spellEnd"/>
           </w:p>
@@ -6498,7 +6379,7 @@
               <w:rPr>
                 <w:lang w:val="es-ES"/>
               </w:rPr>
-              <w:t xml:space="preserve">Lanzado al realizar una protección. Proporciona un listado de los elementos que pueden ser protegidos. </w:t>
+              <w:t xml:space="preserve">Lanzado al crear una rama. </w:t>
             </w:r>
           </w:p>
         </w:tc>
@@ -6522,7 +6403,7 @@
               <w:rPr>
                 <w:lang w:val="es-ES"/>
               </w:rPr>
-              <w:t>before-mkbranch</w:t>
+              <w:t>before-mklabel</w:t>
             </w:r>
             <w:proofErr w:type="spellEnd"/>
           </w:p>
@@ -6537,7 +6418,7 @@
               <w:rPr>
                 <w:lang w:val="es-ES"/>
               </w:rPr>
-              <w:t>after-mkbranch</w:t>
+              <w:t>after-mklabel</w:t>
             </w:r>
             <w:proofErr w:type="spellEnd"/>
           </w:p>
@@ -6556,7 +6437,7 @@
               <w:rPr>
                 <w:lang w:val="es-ES"/>
               </w:rPr>
-              <w:t xml:space="preserve">Lanzado al crear una rama. </w:t>
+              <w:t xml:space="preserve">Lanzado al crear una etiqueta. </w:t>
             </w:r>
           </w:p>
         </w:tc>
@@ -6580,7 +6461,7 @@
               <w:rPr>
                 <w:lang w:val="es-ES"/>
               </w:rPr>
-              <w:t>before-mklabel</w:t>
+              <w:t>before-mkattribute</w:t>
             </w:r>
             <w:proofErr w:type="spellEnd"/>
           </w:p>
@@ -6595,7 +6476,7 @@
               <w:rPr>
                 <w:lang w:val="es-ES"/>
               </w:rPr>
-              <w:t>after-mklabel</w:t>
+              <w:t>after-mkattribute</w:t>
             </w:r>
             <w:proofErr w:type="spellEnd"/>
           </w:p>
@@ -6614,7 +6495,7 @@
               <w:rPr>
                 <w:lang w:val="es-ES"/>
               </w:rPr>
-              <w:t xml:space="preserve">Lanzado al crear una etiqueta. </w:t>
+              <w:t xml:space="preserve">Lanzado al crear un atributo. </w:t>
             </w:r>
           </w:p>
         </w:tc>
@@ -6638,7 +6519,7 @@
               <w:rPr>
                 <w:lang w:val="es-ES"/>
               </w:rPr>
-              <w:t>before-mkattribute</w:t>
+              <w:t>before-mkrep</w:t>
             </w:r>
             <w:proofErr w:type="spellEnd"/>
           </w:p>
@@ -6653,7 +6534,7 @@
               <w:rPr>
                 <w:lang w:val="es-ES"/>
               </w:rPr>
-              <w:t>after-mkattribute</w:t>
+              <w:t>after-mkrep</w:t>
             </w:r>
             <w:proofErr w:type="spellEnd"/>
           </w:p>
@@ -6672,7 +6553,7 @@
               <w:rPr>
                 <w:lang w:val="es-ES"/>
               </w:rPr>
-              <w:t xml:space="preserve">Lanzado al crear un atributo. </w:t>
+              <w:t xml:space="preserve">Lanzado al crear un repositorio. </w:t>
             </w:r>
           </w:p>
         </w:tc>
@@ -6696,7 +6577,7 @@
               <w:rPr>
                 <w:lang w:val="es-ES"/>
               </w:rPr>
-              <w:t>before-mkrep</w:t>
+              <w:t>before-mkworkspace</w:t>
             </w:r>
             <w:proofErr w:type="spellEnd"/>
           </w:p>
@@ -6711,7 +6592,7 @@
               <w:rPr>
                 <w:lang w:val="es-ES"/>
               </w:rPr>
-              <w:t>after-mkrep</w:t>
+              <w:t>after-mkworkspace</w:t>
             </w:r>
             <w:proofErr w:type="spellEnd"/>
           </w:p>
@@ -6730,7 +6611,7 @@
               <w:rPr>
                 <w:lang w:val="es-ES"/>
               </w:rPr>
-              <w:t xml:space="preserve">Lanzado al crear un repositorio. </w:t>
+              <w:t xml:space="preserve">Lanzado al crear un espacio de trabajo. </w:t>
             </w:r>
           </w:p>
         </w:tc>
@@ -6755,64 +6636,6 @@
                 <w:lang w:val="es-ES"/>
               </w:rPr>
               <w:lastRenderedPageBreak/>
-              <w:t>before-mkworkspace</w:t>
-            </w:r>
-            <w:proofErr w:type="spellEnd"/>
-          </w:p>
-          <w:p>
-            <w:pPr>
-              <w:rPr>
-                <w:lang w:val="es-ES"/>
-              </w:rPr>
-            </w:pPr>
-            <w:proofErr w:type="spellStart"/>
-            <w:r>
-              <w:rPr>
-                <w:lang w:val="es-ES"/>
-              </w:rPr>
-              <w:t>after-mkworkspace</w:t>
-            </w:r>
-            <w:proofErr w:type="spellEnd"/>
-          </w:p>
-        </w:tc>
-        <w:tc>
-          <w:tcPr>
-            <w:tcW w:w="5695" w:type="dxa"/>
-          </w:tcPr>
-          <w:p>
-            <w:pPr>
-              <w:rPr>
-                <w:lang w:val="es-ES"/>
-              </w:rPr>
-            </w:pPr>
-            <w:r>
-              <w:rPr>
-                <w:lang w:val="es-ES"/>
-              </w:rPr>
-              <w:t xml:space="preserve">Lanzado al crear un espacio de trabajo. </w:t>
-            </w:r>
-          </w:p>
-        </w:tc>
-      </w:tr>
-      <w:tr>
-        <w:trPr>
-          <w:jc w:val="center"/>
-        </w:trPr>
-        <w:tc>
-          <w:tcPr>
-            <w:tcW w:w="2665" w:type="dxa"/>
-          </w:tcPr>
-          <w:p>
-            <w:pPr>
-              <w:rPr>
-                <w:lang w:val="es-ES"/>
-              </w:rPr>
-            </w:pPr>
-            <w:proofErr w:type="spellStart"/>
-            <w:r>
-              <w:rPr>
-                <w:lang w:val="es-ES"/>
-              </w:rPr>
               <w:t>before-setselector</w:t>
             </w:r>
             <w:proofErr w:type="spellEnd"/>
@@ -7817,21 +7640,7 @@
               <w:rPr>
                 <w:lang w:val="es-ES"/>
               </w:rPr>
-              <w:t xml:space="preserve"> ejecutado. La ruta a un fichero en el servidor de </w:t>
-            </w:r>
-            <w:proofErr w:type="spellStart"/>
-            <w:r>
-              <w:rPr>
-                <w:lang w:val="es-ES"/>
-              </w:rPr>
-              <w:t>Plastic</w:t>
-            </w:r>
-            <w:proofErr w:type="spellEnd"/>
-            <w:r>
-              <w:rPr>
-                <w:lang w:val="es-ES"/>
-              </w:rPr>
-              <w:t>, por lo que debe ser una especificación de fichero válida que el servidor (sea Windows o Unix) comprenda.</w:t>
+              <w:t xml:space="preserve"> ejecutado. La ruta a un fichero en el servidor de Plastic, por lo que debe ser una especificación de fichero válida que el servidor (sea Windows o Unix) comprenda.</w:t>
             </w:r>
           </w:p>
         </w:tc>
@@ -7919,42 +7728,42 @@
               <w:rPr>
                 <w:lang w:val="es-ES"/>
               </w:rPr>
-              <w:t xml:space="preserve"> determinado. Si la posición que se </w:t>
+              <w:t xml:space="preserve"> determinado. Si la posición que se asigna ya está siendo utilizada por otro script, dará un error y no se podrá crear el </w:t>
+            </w:r>
+            <w:proofErr w:type="spellStart"/>
+            <w:r>
+              <w:rPr>
+                <w:lang w:val="es-ES"/>
+              </w:rPr>
+              <w:t>trigger</w:t>
+            </w:r>
+            <w:proofErr w:type="spellEnd"/>
+            <w:r>
+              <w:rPr>
+                <w:lang w:val="es-ES"/>
+              </w:rPr>
+              <w:t xml:space="preserve">.  Este argumento es opcional y en el caso de que se omita el </w:t>
+            </w:r>
+            <w:proofErr w:type="spellStart"/>
+            <w:r>
+              <w:rPr>
+                <w:lang w:val="es-ES"/>
+              </w:rPr>
+              <w:t>trigger</w:t>
+            </w:r>
+            <w:proofErr w:type="spellEnd"/>
+            <w:r>
+              <w:rPr>
+                <w:lang w:val="es-ES"/>
+              </w:rPr>
+              <w:t xml:space="preserve"> se añadirá al final de la </w:t>
             </w:r>
             <w:r>
               <w:rPr>
                 <w:lang w:val="es-ES"/>
               </w:rPr>
               <w:lastRenderedPageBreak/>
-              <w:t xml:space="preserve">asigna ya está siendo utilizada por otro script, dará un error y no se podrá crear el </w:t>
-            </w:r>
-            <w:proofErr w:type="spellStart"/>
-            <w:r>
-              <w:rPr>
-                <w:lang w:val="es-ES"/>
-              </w:rPr>
-              <w:t>trigger</w:t>
-            </w:r>
-            <w:proofErr w:type="spellEnd"/>
-            <w:r>
-              <w:rPr>
-                <w:lang w:val="es-ES"/>
-              </w:rPr>
-              <w:t xml:space="preserve">.  Este argumento es opcional y en el caso de que se omita el </w:t>
-            </w:r>
-            <w:proofErr w:type="spellStart"/>
-            <w:r>
-              <w:rPr>
-                <w:lang w:val="es-ES"/>
-              </w:rPr>
-              <w:t>trigger</w:t>
-            </w:r>
-            <w:proofErr w:type="spellEnd"/>
-            <w:r>
-              <w:rPr>
-                <w:lang w:val="es-ES"/>
-              </w:rPr>
-              <w:t xml:space="preserve"> se añadirá al final de la lista actual de scripts.</w:t>
+              <w:t>lista actual de scripts.</w:t>
             </w:r>
           </w:p>
         </w:tc>
@@ -8795,7 +8604,6 @@
         <w:rPr>
           <w:lang w:val="es-ES"/>
         </w:rPr>
-        <w:lastRenderedPageBreak/>
         <w:t xml:space="preserve">Este </w:t>
       </w:r>
       <w:r>
@@ -8835,6 +8643,7 @@
       <w:bookmarkStart w:id="35" w:name="_Toc213153242"/>
       <w:bookmarkStart w:id="36" w:name="_Toc262202683"/>
       <w:r>
+        <w:lastRenderedPageBreak/>
         <w:t xml:space="preserve">Lista de </w:t>
       </w:r>
       <w:proofErr w:type="spellStart"/>
@@ -8889,10 +8698,14 @@
     <w:p>
       <w:pPr>
         <w:pStyle w:val="code"/>
+        <w:rPr>
+          <w:lang w:val="en-US"/>
+        </w:rPr>
       </w:pPr>
       <w:r>
         <w:rPr>
           <w:b/>
+          <w:lang w:val="en-US"/>
         </w:rPr>
         <w:t xml:space="preserve">cm </w:t>
       </w:r>
@@ -8900,53 +8713,55 @@
       <w:r>
         <w:rPr>
           <w:b/>
+          <w:lang w:val="en-US"/>
         </w:rPr>
         <w:t>listtriggers</w:t>
       </w:r>
       <w:proofErr w:type="spellEnd"/>
       <w:r>
+        <w:rPr>
+          <w:lang w:val="en-US"/>
+        </w:rPr>
         <w:t xml:space="preserve"> </w:t>
       </w:r>
       <w:r>
         <w:rPr>
           <w:i/>
-        </w:rPr>
-        <w:t>{</w:t>
-      </w:r>
-      <w:proofErr w:type="spellStart"/>
-      <w:r>
-        <w:rPr>
-          <w:i/>
-        </w:rPr>
-        <w:t>type</w:t>
-      </w:r>
-      <w:proofErr w:type="spellEnd"/>
-      <w:r>
-        <w:rPr>
-          <w:i/>
-        </w:rPr>
-        <w:t>}</w:t>
-      </w:r>
-      <w:r>
+          <w:lang w:val="en-US"/>
+        </w:rPr>
+        <w:t>{type}</w:t>
+      </w:r>
+      <w:r>
+        <w:rPr>
+          <w:lang w:val="en-US"/>
+        </w:rPr>
         <w:t xml:space="preserve"> </w:t>
       </w:r>
       <w:r>
+        <w:rPr>
+          <w:lang w:val="en-US"/>
+        </w:rPr>
         <w:br/>
         <w:t xml:space="preserve">    [</w:t>
       </w:r>
       <w:r>
         <w:rPr>
           <w:b/>
+          <w:lang w:val="en-US"/>
         </w:rPr>
         <w:t>--server</w:t>
       </w:r>
       <w:r>
+        <w:rPr>
+          <w:lang w:val="en-US"/>
+        </w:rPr>
         <w:t>=</w:t>
       </w:r>
       <w:proofErr w:type="spellStart"/>
       <w:r>
         <w:rPr>
           <w:i/>
+          <w:lang w:val="en-US"/>
         </w:rPr>
         <w:t>server</w:t>
       </w:r>
@@ -8954,47 +8769,45 @@
       <w:r>
         <w:rPr>
           <w:i/>
+          <w:lang w:val="en-US"/>
         </w:rPr>
         <w:t>:port</w:t>
       </w:r>
       <w:proofErr w:type="spellEnd"/>
       <w:proofErr w:type="gramEnd"/>
       <w:r>
+        <w:rPr>
+          <w:lang w:val="en-US"/>
+        </w:rPr>
         <w:t>]</w:t>
       </w:r>
       <w:r>
+        <w:rPr>
+          <w:lang w:val="en-US"/>
+        </w:rPr>
         <w:br/>
         <w:t xml:space="preserve">    [</w:t>
       </w:r>
       <w:r>
         <w:rPr>
           <w:b/>
-        </w:rPr>
-        <w:t>--</w:t>
-      </w:r>
-      <w:proofErr w:type="spellStart"/>
-      <w:r>
-        <w:rPr>
-          <w:b/>
-        </w:rPr>
-        <w:t>format</w:t>
-      </w:r>
-      <w:proofErr w:type="spellEnd"/>
-      <w:r>
-        <w:rPr>
-          <w:b/>
-        </w:rPr>
-        <w:t>=</w:t>
+          <w:lang w:val="en-US"/>
+        </w:rPr>
+        <w:t>--format=</w:t>
       </w:r>
       <w:proofErr w:type="spellStart"/>
       <w:r>
         <w:rPr>
           <w:i/>
+          <w:lang w:val="en-US"/>
         </w:rPr>
         <w:t>formatstring</w:t>
       </w:r>
       <w:proofErr w:type="spellEnd"/>
       <w:r>
+        <w:rPr>
+          <w:lang w:val="en-US"/>
+        </w:rPr>
         <w:t>]</w:t>
       </w:r>
     </w:p>
@@ -9131,21 +8944,7 @@
         <w:rPr>
           <w:lang w:val="es-ES"/>
         </w:rPr>
-        <w:t xml:space="preserve"> es el formato utilizado en los comandos de </w:t>
-      </w:r>
-      <w:proofErr w:type="spellStart"/>
-      <w:r>
-        <w:rPr>
-          <w:lang w:val="es-ES"/>
-        </w:rPr>
-        <w:t>Plastic</w:t>
-      </w:r>
-      <w:proofErr w:type="spellEnd"/>
-      <w:r>
-        <w:rPr>
-          <w:lang w:val="es-ES"/>
-        </w:rPr>
-        <w:t xml:space="preserve">. Debajo se puede ver una referencia a los valores disponibles. </w:t>
+        <w:t xml:space="preserve"> es el formato utilizado en los comandos de Plastic. Debajo se puede ver una referencia a los valores disponibles. </w:t>
       </w:r>
     </w:p>
     <w:p>
@@ -9718,12 +9517,6 @@
           <w:lang w:val="en-US" w:eastAsia="es-ES_tradnl"/>
         </w:rPr>
         <w:br/>
-      </w:r>
-      <w:r>
-        <w:rPr>
-          <w:lang w:val="en-US" w:eastAsia="es-ES_tradnl"/>
-        </w:rPr>
-        <w:lastRenderedPageBreak/>
         <w:t xml:space="preserve">    [</w:t>
       </w:r>
       <w:r>
@@ -9813,6 +9606,7 @@
         <w:rPr>
           <w:lang w:val="es-ES"/>
         </w:rPr>
+        <w:lastRenderedPageBreak/>
         <w:t>Type</w:t>
       </w:r>
       <w:proofErr w:type="spellEnd"/>
@@ -10442,21 +10236,7 @@
         <w:rPr>
           <w:lang w:val="es-ES"/>
         </w:rPr>
-        <w:t xml:space="preserve"> de </w:t>
-      </w:r>
-      <w:proofErr w:type="spellStart"/>
-      <w:r>
-        <w:rPr>
-          <w:lang w:val="es-ES"/>
-        </w:rPr>
-        <w:t>Plastic</w:t>
-      </w:r>
-      <w:proofErr w:type="spellEnd"/>
-      <w:r>
-        <w:rPr>
-          <w:lang w:val="es-ES"/>
-        </w:rPr>
-        <w:t xml:space="preserve">. Al eliminar un </w:t>
+        <w:t xml:space="preserve"> de Plastic. Al eliminar un </w:t>
       </w:r>
       <w:proofErr w:type="spellStart"/>
       <w:r>
@@ -10470,34 +10250,20 @@
         <w:rPr>
           <w:lang w:val="es-ES"/>
         </w:rPr>
-        <w:t xml:space="preserve"> no se elimina el script o el programa del sistema de ficheros asociado al mismo, simplemente </w:t>
-      </w:r>
-      <w:proofErr w:type="spellStart"/>
-      <w:r>
-        <w:rPr>
-          <w:lang w:val="es-ES"/>
-        </w:rPr>
-        <w:t>Plastic</w:t>
-      </w:r>
-      <w:proofErr w:type="spellEnd"/>
-      <w:r>
-        <w:rPr>
-          <w:lang w:val="es-ES"/>
-        </w:rPr>
-        <w:t xml:space="preserve"> recibe la orden de no ejecutar ese script. Esta es la sintaxis del comando: </w:t>
+        <w:t xml:space="preserve"> no se elimina el script o el programa del sistema de ficheros asociado al mismo, simplemente Plastic recibe la orden de no ejecutar ese script. Esta es la sintaxis del comando: </w:t>
       </w:r>
     </w:p>
     <w:p>
       <w:pPr>
         <w:pStyle w:val="code"/>
         <w:rPr>
-          <w:lang w:eastAsia="es-ES_tradnl"/>
+          <w:lang w:val="en-US" w:eastAsia="es-ES_tradnl"/>
         </w:rPr>
       </w:pPr>
       <w:r>
         <w:rPr>
           <w:b/>
-          <w:lang w:eastAsia="es-ES_tradnl"/>
+          <w:lang w:val="en-US" w:eastAsia="es-ES_tradnl"/>
         </w:rPr>
         <w:t xml:space="preserve">cm </w:t>
       </w:r>
@@ -10505,73 +10271,46 @@
       <w:r>
         <w:rPr>
           <w:b/>
-          <w:lang w:eastAsia="es-ES_tradnl"/>
+          <w:lang w:val="en-US" w:eastAsia="es-ES_tradnl"/>
         </w:rPr>
         <w:t>removetrigger</w:t>
       </w:r>
       <w:proofErr w:type="spellEnd"/>
       <w:r>
         <w:rPr>
-          <w:lang w:eastAsia="es-ES_tradnl"/>
+          <w:lang w:val="en-US" w:eastAsia="es-ES_tradnl"/>
         </w:rPr>
         <w:t xml:space="preserve"> {</w:t>
       </w:r>
-      <w:proofErr w:type="spellStart"/>
       <w:r>
         <w:rPr>
           <w:i/>
-          <w:lang w:eastAsia="es-ES_tradnl"/>
+          <w:lang w:val="en-US" w:eastAsia="es-ES_tradnl"/>
         </w:rPr>
         <w:t>type</w:t>
       </w:r>
-      <w:proofErr w:type="spellEnd"/>
-      <w:r>
-        <w:rPr>
-          <w:lang w:eastAsia="es-ES_tradnl"/>
+      <w:r>
+        <w:rPr>
+          <w:lang w:val="en-US" w:eastAsia="es-ES_tradnl"/>
         </w:rPr>
         <w:t>} {</w:t>
       </w:r>
-      <w:proofErr w:type="spellStart"/>
       <w:r>
         <w:rPr>
           <w:i/>
-          <w:lang w:eastAsia="es-ES_tradnl"/>
-        </w:rPr>
-        <w:t>existing</w:t>
-      </w:r>
-      <w:proofErr w:type="spellEnd"/>
-      <w:r>
-        <w:rPr>
-          <w:i/>
-          <w:lang w:eastAsia="es-ES_tradnl"/>
-        </w:rPr>
-        <w:t>-</w:t>
-      </w:r>
-      <w:proofErr w:type="spellStart"/>
-      <w:r>
-        <w:rPr>
-          <w:i/>
-          <w:lang w:eastAsia="es-ES_tradnl"/>
-        </w:rPr>
-        <w:t>trigger</w:t>
-      </w:r>
-      <w:proofErr w:type="spellEnd"/>
-      <w:r>
-        <w:rPr>
-          <w:i/>
-          <w:lang w:eastAsia="es-ES_tradnl"/>
-        </w:rPr>
-        <w:t>-position</w:t>
-      </w:r>
-      <w:r>
-        <w:rPr>
-          <w:lang w:eastAsia="es-ES_tradnl"/>
+          <w:lang w:val="en-US" w:eastAsia="es-ES_tradnl"/>
+        </w:rPr>
+        <w:t>existing-trigger-position</w:t>
+      </w:r>
+      <w:r>
+        <w:rPr>
+          <w:lang w:val="en-US" w:eastAsia="es-ES_tradnl"/>
         </w:rPr>
         <w:t>}</w:t>
       </w:r>
       <w:r>
         <w:rPr>
-          <w:lang w:eastAsia="es-ES_tradnl"/>
+          <w:lang w:val="en-US" w:eastAsia="es-ES_tradnl"/>
         </w:rPr>
         <w:br/>
         <w:t xml:space="preserve">    [</w:t>
@@ -10579,7 +10318,7 @@
       <w:r>
         <w:rPr>
           <w:b/>
-          <w:lang w:eastAsia="es-ES_tradnl"/>
+          <w:lang w:val="en-US" w:eastAsia="es-ES_tradnl"/>
         </w:rPr>
         <w:t>--server=</w:t>
       </w:r>
@@ -10587,7 +10326,7 @@
       <w:r>
         <w:rPr>
           <w:i/>
-          <w:lang w:eastAsia="es-ES_tradnl"/>
+          <w:lang w:val="en-US" w:eastAsia="es-ES_tradnl"/>
         </w:rPr>
         <w:t>server</w:t>
       </w:r>
@@ -10595,7 +10334,7 @@
       <w:r>
         <w:rPr>
           <w:i/>
-          <w:lang w:eastAsia="es-ES_tradnl"/>
+          <w:lang w:val="en-US" w:eastAsia="es-ES_tradnl"/>
         </w:rPr>
         <w:t>:port</w:t>
       </w:r>
@@ -10603,7 +10342,7 @@
       <w:proofErr w:type="gramEnd"/>
       <w:r>
         <w:rPr>
-          <w:lang w:eastAsia="es-ES_tradnl"/>
+          <w:lang w:val="en-US" w:eastAsia="es-ES_tradnl"/>
         </w:rPr>
         <w:t>]</w:t>
       </w:r>
@@ -10614,19 +10353,11 @@
           <w:lang w:val="es-ES" w:eastAsia="es-ES_tradnl"/>
         </w:rPr>
       </w:pPr>
-      <w:proofErr w:type="spellStart"/>
       <w:r>
         <w:rPr>
           <w:lang w:val="es-ES" w:eastAsia="es-ES_tradnl"/>
         </w:rPr>
-        <w:t>Donde</w:t>
-      </w:r>
-      <w:proofErr w:type="spellEnd"/>
-      <w:r>
-        <w:rPr>
-          <w:lang w:val="es-ES" w:eastAsia="es-ES_tradnl"/>
-        </w:rPr>
-        <w:t>:</w:t>
+        <w:t>Donde:</w:t>
       </w:r>
     </w:p>
     <w:p>
@@ -10910,7 +10641,6 @@
         <w:rPr>
           <w:lang w:val="en-US" w:eastAsia="es-ES_tradnl"/>
         </w:rPr>
-        <w:lastRenderedPageBreak/>
         <w:br/>
       </w:r>
       <w:r>
@@ -11024,6 +10754,7 @@
       <w:bookmarkStart w:id="41" w:name="_Toc213153245"/>
       <w:bookmarkStart w:id="42" w:name="_Toc262202686"/>
       <w:r>
+        <w:lastRenderedPageBreak/>
         <w:t xml:space="preserve">Comunicación de </w:t>
       </w:r>
       <w:proofErr w:type="spellStart"/>
@@ -11055,19 +10786,11 @@
           <w:lang w:val="es-ES"/>
         </w:rPr>
       </w:pPr>
-      <w:proofErr w:type="spellStart"/>
-      <w:r>
-        <w:rPr>
-          <w:lang w:val="es-ES"/>
-        </w:rPr>
-        <w:t>Plastic</w:t>
-      </w:r>
-      <w:proofErr w:type="spellEnd"/>
-      <w:r>
-        <w:rPr>
-          <w:lang w:val="es-ES"/>
-        </w:rPr>
-        <w:t xml:space="preserve"> SCM enviará información al script del </w:t>
+      <w:r>
+        <w:rPr>
+          <w:lang w:val="es-ES"/>
+        </w:rPr>
+        <w:t xml:space="preserve">Plastic SCM enviará información al script del </w:t>
       </w:r>
       <w:proofErr w:type="spellStart"/>
       <w:r>
@@ -11157,21 +10880,7 @@
         <w:rPr>
           <w:lang w:val="es-ES"/>
         </w:rPr>
-        <w:t xml:space="preserve">Variables de entorno: información general, como qué usuario de </w:t>
-      </w:r>
-      <w:proofErr w:type="spellStart"/>
-      <w:r>
-        <w:rPr>
-          <w:lang w:val="es-ES"/>
-        </w:rPr>
-        <w:t>Plastic</w:t>
-      </w:r>
-      <w:proofErr w:type="spellEnd"/>
-      <w:r>
-        <w:rPr>
-          <w:lang w:val="es-ES"/>
-        </w:rPr>
-        <w:t xml:space="preserve"> comenzó la operación o la máquina del cliente. Para una descripción detallada de las variables que se utilizan en una operación en concreto, comprobar la operación específica en la referencia del apartado </w:t>
+        <w:t xml:space="preserve">Variables de entorno: información general, como qué usuario de Plastic comenzó la operación o la máquina del cliente. Para una descripción detallada de las variables que se utilizan en una operación en concreto, comprobar la operación específica en la referencia del apartado </w:t>
       </w:r>
       <w:r>
         <w:rPr>
@@ -11257,21 +10966,7 @@
         <w:rPr>
           <w:lang w:val="es-ES"/>
         </w:rPr>
-        <w:t xml:space="preserve"> comunicará el resultado de la ejecución utilizando el código resultante. </w:t>
-      </w:r>
-      <w:proofErr w:type="spellStart"/>
-      <w:r>
-        <w:rPr>
-          <w:lang w:val="es-ES"/>
-        </w:rPr>
-        <w:t>Plastic</w:t>
-      </w:r>
-      <w:proofErr w:type="spellEnd"/>
-      <w:r>
-        <w:rPr>
-          <w:lang w:val="es-ES"/>
-        </w:rPr>
-        <w:t xml:space="preserve"> interpretará los siguientes códigos resultantes:</w:t>
+        <w:t xml:space="preserve"> comunicará el resultado de la ejecución utilizando el código resultante. Plastic interpretará los siguientes códigos resultantes:</w:t>
       </w:r>
     </w:p>
     <w:p>
@@ -11610,21 +11305,7 @@
               <w:rPr>
                 <w:lang w:val="es-ES"/>
               </w:rPr>
-              <w:t xml:space="preserve">El nombre del servidor de </w:t>
-            </w:r>
-            <w:proofErr w:type="spellStart"/>
-            <w:r>
-              <w:rPr>
-                <w:lang w:val="es-ES"/>
-              </w:rPr>
-              <w:t>Plastic</w:t>
-            </w:r>
-            <w:proofErr w:type="spellEnd"/>
-            <w:r>
-              <w:rPr>
-                <w:lang w:val="es-ES"/>
-              </w:rPr>
-              <w:t xml:space="preserve">. </w:t>
+              <w:t xml:space="preserve">El nombre del servidor de Plastic. </w:t>
             </w:r>
           </w:p>
         </w:tc>
@@ -11738,7 +11419,6 @@
         <w:rPr>
           <w:lang w:val="en-US"/>
         </w:rPr>
-        <w:lastRenderedPageBreak/>
         <w:t>&lt;?xml</w:t>
       </w:r>
       <w:proofErr w:type="gramEnd"/>
@@ -11940,6 +11620,13 @@
           <w:lang w:val="en-US"/>
         </w:rPr>
         <w:br/>
+      </w:r>
+      <w:r>
+        <w:rPr>
+          <w:b/>
+          <w:lang w:val="en-US"/>
+        </w:rPr>
+        <w:lastRenderedPageBreak/>
         <w:t xml:space="preserve">  &lt;/</w:t>
       </w:r>
       <w:proofErr w:type="spellStart"/>
@@ -13262,6 +12949,8 @@
         </w:rPr>
         <w:t>.</w:t>
       </w:r>
+      <w:bookmarkStart w:id="60" w:name="_GoBack"/>
+      <w:bookmarkEnd w:id="60"/>
     </w:p>
     <w:p>
       <w:pPr>
@@ -14798,14 +14487,14 @@
       <w:pPr>
         <w:pStyle w:val="TriggerHeader"/>
       </w:pPr>
-      <w:bookmarkStart w:id="60" w:name="_Toc213153254"/>
-      <w:bookmarkStart w:id="61" w:name="_Toc262202695"/>
+      <w:bookmarkStart w:id="61" w:name="_Toc213153254"/>
+      <w:bookmarkStart w:id="62" w:name="_Toc262202695"/>
       <w:r>
         <w:lastRenderedPageBreak/>
         <w:t>Crear una rama</w:t>
       </w:r>
-      <w:bookmarkEnd w:id="60"/>
       <w:bookmarkEnd w:id="61"/>
+      <w:bookmarkEnd w:id="62"/>
     </w:p>
     <w:p>
       <w:pPr>
@@ -15521,14 +15210,14 @@
       <w:pPr>
         <w:pStyle w:val="TriggerHeader"/>
       </w:pPr>
-      <w:bookmarkStart w:id="62" w:name="_Toc213153255"/>
-      <w:bookmarkStart w:id="63" w:name="_Toc262202696"/>
+      <w:bookmarkStart w:id="63" w:name="_Toc213153255"/>
+      <w:bookmarkStart w:id="64" w:name="_Toc262202696"/>
       <w:r>
         <w:lastRenderedPageBreak/>
         <w:t>Crear una etiqueta</w:t>
       </w:r>
-      <w:bookmarkEnd w:id="62"/>
       <w:bookmarkEnd w:id="63"/>
+      <w:bookmarkEnd w:id="64"/>
     </w:p>
     <w:p>
       <w:pPr>
@@ -16476,14 +16165,14 @@
       <w:pPr>
         <w:pStyle w:val="TriggerHeader"/>
       </w:pPr>
-      <w:bookmarkStart w:id="64" w:name="_Toc213153256"/>
-      <w:bookmarkStart w:id="65" w:name="_Toc262202697"/>
+      <w:bookmarkStart w:id="65" w:name="_Toc213153256"/>
+      <w:bookmarkStart w:id="66" w:name="_Toc262202697"/>
       <w:r>
         <w:lastRenderedPageBreak/>
         <w:t>Crear un atributo</w:t>
       </w:r>
-      <w:bookmarkEnd w:id="64"/>
       <w:bookmarkEnd w:id="65"/>
+      <w:bookmarkEnd w:id="66"/>
     </w:p>
     <w:p>
       <w:pPr>
@@ -17215,14 +16904,14 @@
       <w:pPr>
         <w:pStyle w:val="TriggerHeader"/>
       </w:pPr>
-      <w:bookmarkStart w:id="66" w:name="_Toc213153257"/>
-      <w:bookmarkStart w:id="67" w:name="_Toc262202698"/>
+      <w:bookmarkStart w:id="67" w:name="_Toc213153257"/>
+      <w:bookmarkStart w:id="68" w:name="_Toc262202698"/>
       <w:r>
         <w:lastRenderedPageBreak/>
         <w:t>Crear un repositorio</w:t>
       </w:r>
-      <w:bookmarkEnd w:id="66"/>
       <w:bookmarkEnd w:id="67"/>
+      <w:bookmarkEnd w:id="68"/>
     </w:p>
     <w:p>
       <w:pPr>
@@ -17658,8 +17347,6 @@
               </w:rPr>
               <w:t>after-mkrep</w:t>
             </w:r>
-            <w:bookmarkStart w:id="68" w:name="_GoBack"/>
-            <w:bookmarkEnd w:id="68"/>
             <w:proofErr w:type="spellEnd"/>
             <w:r>
               <w:rPr>
@@ -22486,9 +22173,6 @@
         </w:tabs>
       </w:pPr>
       <w:r>
-        <w:rPr>
-          <w:lang w:val="es-AR"/>
-        </w:rPr>
         <w:br w:type="page"/>
       </w:r>
       <w:bookmarkStart w:id="85" w:name="_Toc213153266"/>
@@ -23505,9 +23189,6 @@
         </w:tabs>
       </w:pPr>
       <w:r>
-        <w:rPr>
-          <w:lang w:val="es-AR"/>
-        </w:rPr>
         <w:br w:type="page"/>
       </w:r>
       <w:bookmarkStart w:id="87" w:name="_Toc213153267"/>
@@ -23693,9 +23374,6 @@
         </w:tabs>
       </w:pPr>
       <w:r>
-        <w:rPr>
-          <w:lang w:val="es-AR"/>
-        </w:rPr>
         <w:br w:type="page"/>
       </w:r>
       <w:bookmarkStart w:id="89" w:name="_Toc213153268"/>
@@ -25398,7 +25076,7 @@
       <w:rPr>
         <w:noProof/>
       </w:rPr>
-      <w:t>21</w:t>
+      <w:t>32</w:t>
     </w:r>
     <w:r>
       <w:rPr>
@@ -25528,22 +25206,22 @@
         <v:path o:extrusionok="f" gradientshapeok="t" o:connecttype="rect"/>
         <o:lock v:ext="edit" aspectratio="t"/>
       </v:shapetype>
-      <v:shape id="_x0000_i1042" type="#_x0000_t75" style="width:3in;height:3in" o:bullet="t"/>
+      <v:shape id="_x0000_i1030" type="#_x0000_t75" style="width:3in;height:3in" o:bullet="t"/>
     </w:pict>
   </w:numPicBullet>
   <w:numPicBullet w:numPicBulletId="1">
     <w:pict>
-      <v:shape id="_x0000_i1043" type="#_x0000_t75" style="width:3in;height:3in" o:bullet="t"/>
+      <v:shape id="_x0000_i1031" type="#_x0000_t75" style="width:3in;height:3in" o:bullet="t"/>
     </w:pict>
   </w:numPicBullet>
   <w:numPicBullet w:numPicBulletId="2">
     <w:pict>
-      <v:shape id="_x0000_i1044" type="#_x0000_t75" style="width:3in;height:3in" o:bullet="t"/>
+      <v:shape id="_x0000_i1032" type="#_x0000_t75" style="width:3in;height:3in" o:bullet="t"/>
     </w:pict>
   </w:numPicBullet>
   <w:numPicBullet w:numPicBulletId="3">
     <w:pict>
-      <v:shape id="_x0000_i1045" type="#_x0000_t75" style="width:3in;height:3in" o:bullet="t"/>
+      <v:shape id="_x0000_i1033" type="#_x0000_t75" style="width:3in;height:3in" o:bullet="t"/>
     </w:pict>
   </w:numPicBullet>
   <w:abstractNum w:abstractNumId="0">
@@ -30885,6 +30563,14 @@
     <w:semiHidden/>
     <w:unhideWhenUsed/>
   </w:style>
+  <w:style w:type="numbering" w:customStyle="1" w:styleId="Title">
+    <w:name w:val="EstiloConvietas"/>
+    <w:pPr>
+      <w:numPr>
+        <w:numId w:val="5"/>
+      </w:numPr>
+    </w:pPr>
+  </w:style>
 </w:styles>
 </file>
 

</xml_diff>